<commit_message>
trained final base model
</commit_message>
<xml_diff>
--- a/notizen.docx
+++ b/notizen.docx
@@ -75,7 +75,21 @@
         <w:rPr>
           <w:lang w:val="de-CH"/>
         </w:rPr>
-        <w:t>Input: Grösse von 224 (gewählt weil guter Mix von Bildqualität aber Trainingsgeschwindigkeit)</w:t>
+        <w:t>Input: Grösse von 224 (</w:t>
+      </w:r>
+      <w:proofErr w:type="gramStart"/>
+      <w:r>
+        <w:rPr>
+          <w:lang w:val="de-CH"/>
+        </w:rPr>
+        <w:t>gewählt</w:t>
+      </w:r>
+      <w:proofErr w:type="gramEnd"/>
+      <w:r>
+        <w:rPr>
+          <w:lang w:val="de-CH"/>
+        </w:rPr>
+        <w:t xml:space="preserve"> weil guter Mix von Bildqualität aber Trainingsgeschwindigkeit)</w:t>
       </w:r>
     </w:p>
     <w:p>
@@ -143,12 +157,14 @@
           <w:lang w:val="de-CH"/>
         </w:rPr>
       </w:pPr>
+      <w:proofErr w:type="spellStart"/>
       <w:r>
         <w:rPr>
           <w:lang w:val="de-CH"/>
         </w:rPr>
         <w:t>Convolution</w:t>
       </w:r>
+      <w:proofErr w:type="spellEnd"/>
     </w:p>
     <w:p>
       <w:pPr>
@@ -215,12 +231,14 @@
           <w:lang w:val="de-CH"/>
         </w:rPr>
       </w:pPr>
+      <w:proofErr w:type="spellStart"/>
       <w:r>
         <w:rPr>
           <w:lang w:val="de-CH"/>
         </w:rPr>
         <w:t>GlobalMaxPooling</w:t>
       </w:r>
+      <w:proofErr w:type="spellEnd"/>
     </w:p>
     <w:p>
       <w:pPr>
@@ -257,11 +275,19 @@
         </w:rPr>
         <w:t xml:space="preserve">2x </w:t>
       </w:r>
-      <w:r>
-        <w:rPr>
-          <w:lang w:val="de-CH"/>
-        </w:rPr>
-        <w:t>Dense-Layer mit 256 und 512 Neuronen</w:t>
+      <w:proofErr w:type="spellStart"/>
+      <w:r>
+        <w:rPr>
+          <w:lang w:val="de-CH"/>
+        </w:rPr>
+        <w:t>Dense</w:t>
+      </w:r>
+      <w:proofErr w:type="spellEnd"/>
+      <w:r>
+        <w:rPr>
+          <w:lang w:val="de-CH"/>
+        </w:rPr>
+        <w:t>-Layer mit 256 und 512 Neuronen</w:t>
       </w:r>
     </w:p>
     <w:p>
@@ -311,11 +337,19 @@
           <w:lang w:val="de-CH"/>
         </w:rPr>
       </w:pPr>
-      <w:r>
-        <w:rPr>
-          <w:lang w:val="de-CH"/>
-        </w:rPr>
-        <w:t>Dense-layer mit N-Anza</w:t>
+      <w:proofErr w:type="spellStart"/>
+      <w:r>
+        <w:rPr>
+          <w:lang w:val="de-CH"/>
+        </w:rPr>
+        <w:t>Dense-layer</w:t>
+      </w:r>
+      <w:proofErr w:type="spellEnd"/>
+      <w:r>
+        <w:rPr>
+          <w:lang w:val="de-CH"/>
+        </w:rPr>
+        <w:t xml:space="preserve"> mit N-Anza</w:t>
       </w:r>
       <w:r>
         <w:rPr>
@@ -332,14 +366,18 @@
           <w:numId w:val="1"/>
         </w:numPr>
         <w:rPr>
-          <w:lang w:val="de-CH"/>
-        </w:rPr>
-      </w:pPr>
-      <w:r>
-        <w:rPr>
-          <w:lang w:val="de-CH"/>
-        </w:rPr>
-        <w:t>Verwenden direkt die logits für die Berechnung der Metriken. Sonst hatten wir Fehler bei der Berechnung mit Pytorch</w:t>
+          <w:b/>
+          <w:bCs/>
+          <w:lang w:val="de-CH"/>
+        </w:rPr>
+      </w:pPr>
+      <w:r>
+        <w:rPr>
+          <w:b/>
+          <w:bCs/>
+          <w:lang w:val="de-CH"/>
+        </w:rPr>
+        <w:t>Architekturen welche signifikant grösser waren auf unserer Hardware nicht trainierbar (unmöglich)</w:t>
       </w:r>
     </w:p>
     <w:p>
@@ -357,20 +395,30 @@
         <w:rPr>
           <w:lang w:val="de-CH"/>
         </w:rPr>
-        <w:t>Filter-Anzahl von über 128</w:t>
-      </w:r>
-      <w:r>
-        <w:rPr>
-          <w:lang w:val="de-CH"/>
-        </w:rPr>
-        <w:t xml:space="preserve"> (basis Wert)</w:t>
-      </w:r>
-      <w:r>
-        <w:rPr>
-          <w:lang w:val="de-CH"/>
-        </w:rPr>
-        <w:t xml:space="preserve"> war Training zu langsam. Deshalb wurde diese Grösse gar nicht erst miteinbezogen.</w:t>
-      </w:r>
+        <w:t xml:space="preserve">Verwenden direkt die </w:t>
+      </w:r>
+      <w:proofErr w:type="spellStart"/>
+      <w:r>
+        <w:rPr>
+          <w:lang w:val="de-CH"/>
+        </w:rPr>
+        <w:t>logits</w:t>
+      </w:r>
+      <w:proofErr w:type="spellEnd"/>
+      <w:r>
+        <w:rPr>
+          <w:lang w:val="de-CH"/>
+        </w:rPr>
+        <w:t xml:space="preserve"> für die Berechnung der Metriken. Sonst hatten wir Fehler bei der Berechnung mit </w:t>
+      </w:r>
+      <w:proofErr w:type="spellStart"/>
+      <w:r>
+        <w:rPr>
+          <w:lang w:val="de-CH"/>
+        </w:rPr>
+        <w:t>Pytorch</w:t>
+      </w:r>
+      <w:proofErr w:type="spellEnd"/>
     </w:p>
     <w:p>
       <w:pPr>
@@ -387,7 +435,33 @@
         <w:rPr>
           <w:lang w:val="de-CH"/>
         </w:rPr>
-        <w:t xml:space="preserve">Batch-Grösse von 64 hat bei unserem System das schnellste Training ermöglicht. </w:t>
+        <w:t>Filter-Anzahl von über 128</w:t>
+      </w:r>
+      <w:r>
+        <w:rPr>
+          <w:lang w:val="de-CH"/>
+        </w:rPr>
+        <w:t xml:space="preserve"> (</w:t>
+      </w:r>
+      <w:proofErr w:type="spellStart"/>
+      <w:r>
+        <w:rPr>
+          <w:lang w:val="de-CH"/>
+        </w:rPr>
+        <w:t>basis</w:t>
+      </w:r>
+      <w:proofErr w:type="spellEnd"/>
+      <w:r>
+        <w:rPr>
+          <w:lang w:val="de-CH"/>
+        </w:rPr>
+        <w:t xml:space="preserve"> Wert)</w:t>
+      </w:r>
+      <w:r>
+        <w:rPr>
+          <w:lang w:val="de-CH"/>
+        </w:rPr>
+        <w:t xml:space="preserve"> war Training zu langsam. Deshalb wurde diese Grösse gar nicht erst miteinbezogen.</w:t>
       </w:r>
     </w:p>
     <w:p>
@@ -405,19 +479,7 @@
         <w:rPr>
           <w:lang w:val="de-CH"/>
         </w:rPr>
-        <w:t xml:space="preserve">Augmentation direkt im Modell ist ebenfalls vorteilhaft, da dann jede Epoche </w:t>
-      </w:r>
-      <w:r>
-        <w:rPr>
-          <w:lang w:val="de-CH"/>
-        </w:rPr>
-        <w:t>neuen Augments</w:t>
-      </w:r>
-      <w:r>
-        <w:rPr>
-          <w:lang w:val="de-CH"/>
-        </w:rPr>
-        <w:t xml:space="preserve"> verwendet werden.</w:t>
+        <w:t xml:space="preserve">Batch-Grösse von 64 hat bei unserem System das schnellste Training ermöglicht. </w:t>
       </w:r>
     </w:p>
     <w:p>
@@ -435,19 +497,19 @@
         <w:rPr>
           <w:lang w:val="de-CH"/>
         </w:rPr>
-        <w:t xml:space="preserve">RandomRotation </w:t>
-      </w:r>
-      <w:r>
-        <w:rPr>
-          <w:lang w:val="de-CH"/>
-        </w:rPr>
-        <w:t>aus der Augmentation</w:t>
-      </w:r>
-      <w:r>
-        <w:rPr>
-          <w:lang w:val="de-CH"/>
-        </w:rPr>
-        <w:t xml:space="preserve"> entfernt, da damit die Resultate immer schlechter waren.</w:t>
+        <w:t xml:space="preserve">Augmentation direkt im Modell ist ebenfalls vorteilhaft, da dann jede Epoche </w:t>
+      </w:r>
+      <w:r>
+        <w:rPr>
+          <w:lang w:val="de-CH"/>
+        </w:rPr>
+        <w:t>neuen Augments</w:t>
+      </w:r>
+      <w:r>
+        <w:rPr>
+          <w:lang w:val="de-CH"/>
+        </w:rPr>
+        <w:t xml:space="preserve"> verwendet werden.</w:t>
       </w:r>
     </w:p>
     <w:p>
@@ -461,101 +523,31 @@
           <w:lang w:val="de-CH"/>
         </w:rPr>
       </w:pPr>
-      <w:r>
-        <w:rPr>
-          <w:lang w:val="de-CH"/>
-        </w:rPr>
-        <w:t>Early Stopping wird eingesetzt, um ein Overfitting zu verhindern. Zusätzlich wird ein learning-rate scheduler verwendet, der die lr heruntersetzt, wenn die accuracy nicht besser wird. Der lr-scheduler hat eine tiefere patience als das early-stopping. Dies bedeutet, dass wenn sich die accuracy nicht ändert zuerst die learning-rate anpasst und wenn dann immer noch nichts passiert, wird gestoppt.</w:t>
-      </w:r>
-    </w:p>
-    <w:p>
-      <w:pPr>
-        <w:pStyle w:val="Heading2"/>
-        <w:rPr>
-          <w:lang w:val="de-CH"/>
-        </w:rPr>
-      </w:pPr>
-      <w:r>
-        <w:rPr>
-          <w:lang w:val="de-CH"/>
-        </w:rPr>
-        <w:t>Tuning</w:t>
-      </w:r>
-    </w:p>
-    <w:p>
-      <w:pPr>
-        <w:rPr>
-          <w:lang w:val="de-CH"/>
-        </w:rPr>
-      </w:pPr>
-      <w:r>
-        <w:rPr>
-          <w:lang w:val="de-CH"/>
-        </w:rPr>
-        <w:t xml:space="preserve">Wir haben nicht alles gleichzeitig getuned sondern einzelne Teile der Architektur. Damit sind wir schrittweise vorgegangen und haben so für einzelne Teile der Architektur die besten Parameter auswählen können. Anschliessend haben wir von den verschiedenen Durchläufen die besten Werte weiterverwendeten. </w:t>
-      </w:r>
-      <w:r>
-        <w:rPr>
-          <w:lang w:val="de-CH"/>
-        </w:rPr>
-        <w:t xml:space="preserve">Die Reihenfolge ist dieselbe wie im Dokument hier. Als Basis wurde die oben beschriebene Architektur genommen. Diese wurde dann durch das Tuning weiter angepasst. </w:t>
-      </w:r>
-      <w:r>
-        <w:rPr>
-          <w:lang w:val="de-CH"/>
-        </w:rPr>
-        <w:t>Für das Tuning haben wir immer die Validation-Accuracy verwendet, da dies der wichtigste Wert für ein Modell ohne Overfitting ist.</w:t>
-      </w:r>
-      <w:r>
-        <w:rPr>
-          <w:lang w:val="de-CH"/>
-        </w:rPr>
-        <w:t xml:space="preserve"> Es wurde jeweils pro Durchlauf für 4 Epochen trainiert. Aus Zeitgründen wurden nicht mehr verwendet, da sonst das Tuning zu lange gehen würde.</w:t>
-      </w:r>
-    </w:p>
-    <w:p>
-      <w:pPr>
-        <w:pStyle w:val="Heading2"/>
-        <w:rPr>
-          <w:lang w:val="en-GB"/>
-        </w:rPr>
-      </w:pPr>
-      <w:r>
-        <w:rPr>
-          <w:lang w:val="en-GB"/>
-        </w:rPr>
-        <w:t>Tuning von Basis-Filter, Learning-Rate und Pool-Type</w:t>
-      </w:r>
-    </w:p>
-    <w:p>
-      <w:pPr>
-        <w:rPr>
-          <w:lang w:val="de-CH"/>
-        </w:rPr>
-      </w:pPr>
-      <w:r>
-        <w:rPr>
-          <w:lang w:val="de-CH"/>
-        </w:rPr>
-        <w:t xml:space="preserve">Hier wird die Learning-Rate und zwei CNN-Spezifische Entscheidungen getroffen. Die Anzahl Filter in jedem Block und der Typ von Pool (max oder avg). Bei den anderen Sachen (wie zum Beispiel stride, pool-grösse, etc…) waren wir </w:t>
-      </w:r>
-      <w:r>
-        <w:rPr>
-          <w:lang w:val="de-CH"/>
-        </w:rPr>
-        <w:t>uns</w:t>
-      </w:r>
-      <w:r>
-        <w:rPr>
-          <w:lang w:val="de-CH"/>
-        </w:rPr>
-        <w:t xml:space="preserve"> sicher, dass diese gut gewählt sind. </w:t>
-      </w:r>
-      <w:r>
-        <w:rPr>
-          <w:lang w:val="de-CH"/>
-        </w:rPr>
-        <w:t>Basis-Filter ist der tiefste Wert der 4 Convolution-Blöcke. Dieser wird dann *1, *2, *4, *8 gerechnet und das sind die Anzahl-Filter in jedem Block.</w:t>
+      <w:proofErr w:type="spellStart"/>
+      <w:r>
+        <w:rPr>
+          <w:lang w:val="de-CH"/>
+        </w:rPr>
+        <w:t>RandomRotation</w:t>
+      </w:r>
+      <w:proofErr w:type="spellEnd"/>
+      <w:r>
+        <w:rPr>
+          <w:lang w:val="de-CH"/>
+        </w:rPr>
+        <w:t xml:space="preserve"> </w:t>
+      </w:r>
+      <w:r>
+        <w:rPr>
+          <w:lang w:val="de-CH"/>
+        </w:rPr>
+        <w:t>aus der Augmentation</w:t>
+      </w:r>
+      <w:r>
+        <w:rPr>
+          <w:lang w:val="de-CH"/>
+        </w:rPr>
+        <w:t xml:space="preserve"> entfernt, da damit die Resultate immer schlechter waren.</w:t>
       </w:r>
     </w:p>
     <w:p>
@@ -573,6 +565,369 @@
         <w:rPr>
           <w:lang w:val="de-CH"/>
         </w:rPr>
+        <w:t xml:space="preserve">Early </w:t>
+      </w:r>
+      <w:proofErr w:type="spellStart"/>
+      <w:r>
+        <w:rPr>
+          <w:lang w:val="de-CH"/>
+        </w:rPr>
+        <w:t>Stopping</w:t>
+      </w:r>
+      <w:proofErr w:type="spellEnd"/>
+      <w:r>
+        <w:rPr>
+          <w:lang w:val="de-CH"/>
+        </w:rPr>
+        <w:t xml:space="preserve"> wird eingesetzt, um ein </w:t>
+      </w:r>
+      <w:proofErr w:type="spellStart"/>
+      <w:r>
+        <w:rPr>
+          <w:lang w:val="de-CH"/>
+        </w:rPr>
+        <w:t>Overfitting</w:t>
+      </w:r>
+      <w:proofErr w:type="spellEnd"/>
+      <w:r>
+        <w:rPr>
+          <w:lang w:val="de-CH"/>
+        </w:rPr>
+        <w:t xml:space="preserve"> zu verhindern. Zusätzlich wird ein </w:t>
+      </w:r>
+      <w:proofErr w:type="spellStart"/>
+      <w:r>
+        <w:rPr>
+          <w:lang w:val="de-CH"/>
+        </w:rPr>
+        <w:t>learning</w:t>
+      </w:r>
+      <w:proofErr w:type="spellEnd"/>
+      <w:r>
+        <w:rPr>
+          <w:lang w:val="de-CH"/>
+        </w:rPr>
+        <w:t xml:space="preserve">-rate </w:t>
+      </w:r>
+      <w:proofErr w:type="spellStart"/>
+      <w:r>
+        <w:rPr>
+          <w:lang w:val="de-CH"/>
+        </w:rPr>
+        <w:t>scheduler</w:t>
+      </w:r>
+      <w:proofErr w:type="spellEnd"/>
+      <w:r>
+        <w:rPr>
+          <w:lang w:val="de-CH"/>
+        </w:rPr>
+        <w:t xml:space="preserve"> verwendet, der die </w:t>
+      </w:r>
+      <w:proofErr w:type="spellStart"/>
+      <w:r>
+        <w:rPr>
+          <w:lang w:val="de-CH"/>
+        </w:rPr>
+        <w:t>lr</w:t>
+      </w:r>
+      <w:proofErr w:type="spellEnd"/>
+      <w:r>
+        <w:rPr>
+          <w:lang w:val="de-CH"/>
+        </w:rPr>
+        <w:t xml:space="preserve"> heruntersetzt, wenn die </w:t>
+      </w:r>
+      <w:proofErr w:type="spellStart"/>
+      <w:r>
+        <w:rPr>
+          <w:lang w:val="de-CH"/>
+        </w:rPr>
+        <w:t>accuracy</w:t>
+      </w:r>
+      <w:proofErr w:type="spellEnd"/>
+      <w:r>
+        <w:rPr>
+          <w:lang w:val="de-CH"/>
+        </w:rPr>
+        <w:t xml:space="preserve"> nicht besser wird. Der </w:t>
+      </w:r>
+      <w:proofErr w:type="spellStart"/>
+      <w:r>
+        <w:rPr>
+          <w:lang w:val="de-CH"/>
+        </w:rPr>
+        <w:t>lr-scheduler</w:t>
+      </w:r>
+      <w:proofErr w:type="spellEnd"/>
+      <w:r>
+        <w:rPr>
+          <w:lang w:val="de-CH"/>
+        </w:rPr>
+        <w:t xml:space="preserve"> hat eine tiefere </w:t>
+      </w:r>
+      <w:proofErr w:type="spellStart"/>
+      <w:r>
+        <w:rPr>
+          <w:lang w:val="de-CH"/>
+        </w:rPr>
+        <w:t>patience</w:t>
+      </w:r>
+      <w:proofErr w:type="spellEnd"/>
+      <w:r>
+        <w:rPr>
+          <w:lang w:val="de-CH"/>
+        </w:rPr>
+        <w:t xml:space="preserve"> als das </w:t>
+      </w:r>
+      <w:proofErr w:type="spellStart"/>
+      <w:r>
+        <w:rPr>
+          <w:lang w:val="de-CH"/>
+        </w:rPr>
+        <w:t>early-stopping</w:t>
+      </w:r>
+      <w:proofErr w:type="spellEnd"/>
+      <w:r>
+        <w:rPr>
+          <w:lang w:val="de-CH"/>
+        </w:rPr>
+        <w:t xml:space="preserve">. Dies bedeutet, dass wenn sich die </w:t>
+      </w:r>
+      <w:proofErr w:type="spellStart"/>
+      <w:r>
+        <w:rPr>
+          <w:lang w:val="de-CH"/>
+        </w:rPr>
+        <w:t>accuracy</w:t>
+      </w:r>
+      <w:proofErr w:type="spellEnd"/>
+      <w:r>
+        <w:rPr>
+          <w:lang w:val="de-CH"/>
+        </w:rPr>
+        <w:t xml:space="preserve"> nicht ändert zuerst die </w:t>
+      </w:r>
+      <w:proofErr w:type="spellStart"/>
+      <w:r>
+        <w:rPr>
+          <w:lang w:val="de-CH"/>
+        </w:rPr>
+        <w:t>learning</w:t>
+      </w:r>
+      <w:proofErr w:type="spellEnd"/>
+      <w:r>
+        <w:rPr>
+          <w:lang w:val="de-CH"/>
+        </w:rPr>
+        <w:t>-rate anpasst und wenn dann immer noch nichts passiert, wird gestoppt.</w:t>
+      </w:r>
+    </w:p>
+    <w:p>
+      <w:pPr>
+        <w:pStyle w:val="Heading2"/>
+        <w:rPr>
+          <w:lang w:val="de-CH"/>
+        </w:rPr>
+      </w:pPr>
+      <w:r>
+        <w:rPr>
+          <w:lang w:val="de-CH"/>
+        </w:rPr>
+        <w:lastRenderedPageBreak/>
+        <w:t>Tuning</w:t>
+      </w:r>
+    </w:p>
+    <w:p>
+      <w:pPr>
+        <w:rPr>
+          <w:lang w:val="de-CH"/>
+        </w:rPr>
+      </w:pPr>
+      <w:r>
+        <w:rPr>
+          <w:lang w:val="de-CH"/>
+        </w:rPr>
+        <w:t xml:space="preserve">Wir haben nicht alles gleichzeitig </w:t>
+      </w:r>
+      <w:proofErr w:type="spellStart"/>
+      <w:proofErr w:type="gramStart"/>
+      <w:r>
+        <w:rPr>
+          <w:lang w:val="de-CH"/>
+        </w:rPr>
+        <w:t>getuned</w:t>
+      </w:r>
+      <w:proofErr w:type="spellEnd"/>
+      <w:proofErr w:type="gramEnd"/>
+      <w:r>
+        <w:rPr>
+          <w:lang w:val="de-CH"/>
+        </w:rPr>
+        <w:t xml:space="preserve"> sondern einzelne Teile der Architektur. Damit sind wir schrittweise vorgegangen und haben so für einzelne Teile der Architektur die besten Parameter auswählen können. Anschliessend haben wir von den verschiedenen Durchläufen die besten Werte weiterverwendeten. </w:t>
+      </w:r>
+      <w:r>
+        <w:rPr>
+          <w:lang w:val="de-CH"/>
+        </w:rPr>
+        <w:t xml:space="preserve">Die Reihenfolge ist dieselbe wie im Dokument hier. Als Basis wurde die oben beschriebene Architektur genommen. Diese wurde dann durch das Tuning weiter angepasst. </w:t>
+      </w:r>
+      <w:r>
+        <w:rPr>
+          <w:lang w:val="de-CH"/>
+        </w:rPr>
+        <w:t>Für das Tuning haben wir immer die Validation-</w:t>
+      </w:r>
+      <w:proofErr w:type="spellStart"/>
+      <w:r>
+        <w:rPr>
+          <w:lang w:val="de-CH"/>
+        </w:rPr>
+        <w:t>Accuracy</w:t>
+      </w:r>
+      <w:proofErr w:type="spellEnd"/>
+      <w:r>
+        <w:rPr>
+          <w:lang w:val="de-CH"/>
+        </w:rPr>
+        <w:t xml:space="preserve"> verwendet, da dies der wichtigste Wert für ein Modell ohne </w:t>
+      </w:r>
+      <w:proofErr w:type="spellStart"/>
+      <w:r>
+        <w:rPr>
+          <w:lang w:val="de-CH"/>
+        </w:rPr>
+        <w:t>Overfitting</w:t>
+      </w:r>
+      <w:proofErr w:type="spellEnd"/>
+      <w:r>
+        <w:rPr>
+          <w:lang w:val="de-CH"/>
+        </w:rPr>
+        <w:t xml:space="preserve"> ist.</w:t>
+      </w:r>
+      <w:r>
+        <w:rPr>
+          <w:lang w:val="de-CH"/>
+        </w:rPr>
+        <w:t xml:space="preserve"> Es wurde jeweils pro Durchlauf für 4 Epochen trainiert. Aus Zeitgründen wurden nicht mehr verwendet, da sonst das Tuning zu lange gehen würde.</w:t>
+      </w:r>
+    </w:p>
+    <w:p>
+      <w:pPr>
+        <w:pStyle w:val="Heading2"/>
+        <w:rPr>
+          <w:lang w:val="en-GB"/>
+        </w:rPr>
+      </w:pPr>
+      <w:r>
+        <w:rPr>
+          <w:lang w:val="en-GB"/>
+        </w:rPr>
+        <w:t>Tuning von Basis-Filter, Learning-Rate und Pool-Type</w:t>
+      </w:r>
+    </w:p>
+    <w:p>
+      <w:pPr>
+        <w:rPr>
+          <w:lang w:val="de-CH"/>
+        </w:rPr>
+      </w:pPr>
+      <w:r>
+        <w:rPr>
+          <w:lang w:val="de-CH"/>
+        </w:rPr>
+        <w:t>Hier wird die Learning-Rate und zwei CNN-Spezifische Entscheidungen getroffen. Die Anzahl Filter in jedem Block und der Typ von Pool (</w:t>
+      </w:r>
+      <w:proofErr w:type="spellStart"/>
+      <w:r>
+        <w:rPr>
+          <w:lang w:val="de-CH"/>
+        </w:rPr>
+        <w:t>max</w:t>
+      </w:r>
+      <w:proofErr w:type="spellEnd"/>
+      <w:r>
+        <w:rPr>
+          <w:lang w:val="de-CH"/>
+        </w:rPr>
+        <w:t xml:space="preserve"> oder </w:t>
+      </w:r>
+      <w:proofErr w:type="spellStart"/>
+      <w:r>
+        <w:rPr>
+          <w:lang w:val="de-CH"/>
+        </w:rPr>
+        <w:t>avg</w:t>
+      </w:r>
+      <w:proofErr w:type="spellEnd"/>
+      <w:r>
+        <w:rPr>
+          <w:lang w:val="de-CH"/>
+        </w:rPr>
+        <w:t xml:space="preserve">). Bei den anderen Sachen (wie zum Beispiel </w:t>
+      </w:r>
+      <w:proofErr w:type="spellStart"/>
+      <w:r>
+        <w:rPr>
+          <w:lang w:val="de-CH"/>
+        </w:rPr>
+        <w:t>stride</w:t>
+      </w:r>
+      <w:proofErr w:type="spellEnd"/>
+      <w:r>
+        <w:rPr>
+          <w:lang w:val="de-CH"/>
+        </w:rPr>
+        <w:t xml:space="preserve">, pool-grösse, etc…) waren wir </w:t>
+      </w:r>
+      <w:r>
+        <w:rPr>
+          <w:lang w:val="de-CH"/>
+        </w:rPr>
+        <w:t>uns</w:t>
+      </w:r>
+      <w:r>
+        <w:rPr>
+          <w:lang w:val="de-CH"/>
+        </w:rPr>
+        <w:t xml:space="preserve"> sicher, dass diese gut gewählt sind. </w:t>
+      </w:r>
+      <w:r>
+        <w:rPr>
+          <w:lang w:val="de-CH"/>
+        </w:rPr>
+        <w:t xml:space="preserve">Basis-Filter ist der tiefste Wert der 4 </w:t>
+      </w:r>
+      <w:proofErr w:type="spellStart"/>
+      <w:r>
+        <w:rPr>
+          <w:lang w:val="de-CH"/>
+        </w:rPr>
+        <w:t>Convolution</w:t>
+      </w:r>
+      <w:proofErr w:type="spellEnd"/>
+      <w:r>
+        <w:rPr>
+          <w:lang w:val="de-CH"/>
+        </w:rPr>
+        <w:t>-Blöcke. Dieser wird dann *1, *2, *4, *8 gerechnet und das sind die Anzahl-Filter in jedem Block.</w:t>
+      </w:r>
+    </w:p>
+    <w:p>
+      <w:pPr>
+        <w:pStyle w:val="ListParagraph"/>
+        <w:numPr>
+          <w:ilvl w:val="0"/>
+          <w:numId w:val="1"/>
+        </w:numPr>
+        <w:rPr>
+          <w:lang w:val="de-CH"/>
+        </w:rPr>
+      </w:pPr>
+      <w:r>
+        <w:rPr>
+          <w:lang w:val="de-CH"/>
+        </w:rPr>
         <w:t>Beste Werte:</w:t>
       </w:r>
     </w:p>
@@ -591,7 +946,21 @@
         <w:rPr>
           <w:lang w:val="en-GB"/>
         </w:rPr>
-        <w:t>Basis-Filter 8, pool_type max und learning-rate 0.001</w:t>
+        <w:t xml:space="preserve">Basis-Filter 8, </w:t>
+      </w:r>
+      <w:proofErr w:type="spellStart"/>
+      <w:r>
+        <w:rPr>
+          <w:lang w:val="en-GB"/>
+        </w:rPr>
+        <w:t>pool_type</w:t>
+      </w:r>
+      <w:proofErr w:type="spellEnd"/>
+      <w:r>
+        <w:rPr>
+          <w:lang w:val="en-GB"/>
+        </w:rPr>
+        <w:t xml:space="preserve"> max und learning-rate 0.001</w:t>
       </w:r>
       <w:r>
         <w:rPr>
@@ -645,8 +1014,16 @@
         <w:rPr>
           <w:lang w:val="de-CH"/>
         </w:rPr>
-        <w:t xml:space="preserve"> am wenigsten Overfitting</w:t>
-      </w:r>
+        <w:t xml:space="preserve"> am wenigsten </w:t>
+      </w:r>
+      <w:proofErr w:type="spellStart"/>
+      <w:r>
+        <w:rPr>
+          <w:lang w:val="de-CH"/>
+        </w:rPr>
+        <w:t>Overfitting</w:t>
+      </w:r>
+      <w:proofErr w:type="spellEnd"/>
     </w:p>
     <w:p>
       <w:pPr>
@@ -680,37 +1057,61 @@
           <w:lang w:val="en-GB"/>
         </w:rPr>
       </w:pPr>
-      <w:r>
-        <w:rPr>
-          <w:lang w:val="en-GB"/>
-        </w:rPr>
-        <w:t>filter_size: 8</w:t>
-      </w:r>
-    </w:p>
-    <w:p>
-      <w:pPr>
-        <w:rPr>
-          <w:lang w:val="en-GB"/>
-        </w:rPr>
-      </w:pPr>
-      <w:r>
-        <w:rPr>
-          <w:lang w:val="en-GB"/>
-        </w:rPr>
-        <w:t>pool_type: max</w:t>
-      </w:r>
-    </w:p>
-    <w:p>
-      <w:pPr>
-        <w:rPr>
-          <w:lang w:val="en-GB"/>
-        </w:rPr>
-      </w:pPr>
-      <w:r>
-        <w:rPr>
-          <w:lang w:val="en-GB"/>
-        </w:rPr>
-        <w:t>learning_rate: 0.001</w:t>
+      <w:proofErr w:type="spellStart"/>
+      <w:r>
+        <w:rPr>
+          <w:lang w:val="en-GB"/>
+        </w:rPr>
+        <w:t>filter_size</w:t>
+      </w:r>
+      <w:proofErr w:type="spellEnd"/>
+      <w:r>
+        <w:rPr>
+          <w:lang w:val="en-GB"/>
+        </w:rPr>
+        <w:t>: 8</w:t>
+      </w:r>
+    </w:p>
+    <w:p>
+      <w:pPr>
+        <w:rPr>
+          <w:lang w:val="en-GB"/>
+        </w:rPr>
+      </w:pPr>
+      <w:proofErr w:type="spellStart"/>
+      <w:r>
+        <w:rPr>
+          <w:lang w:val="en-GB"/>
+        </w:rPr>
+        <w:t>pool_type</w:t>
+      </w:r>
+      <w:proofErr w:type="spellEnd"/>
+      <w:r>
+        <w:rPr>
+          <w:lang w:val="en-GB"/>
+        </w:rPr>
+        <w:t>: max</w:t>
+      </w:r>
+    </w:p>
+    <w:p>
+      <w:pPr>
+        <w:rPr>
+          <w:lang w:val="en-GB"/>
+        </w:rPr>
+      </w:pPr>
+      <w:proofErr w:type="spellStart"/>
+      <w:r>
+        <w:rPr>
+          <w:lang w:val="en-GB"/>
+        </w:rPr>
+        <w:t>learning_rate</w:t>
+      </w:r>
+      <w:proofErr w:type="spellEnd"/>
+      <w:r>
+        <w:rPr>
+          <w:lang w:val="en-GB"/>
+        </w:rPr>
+        <w:t>: 0.001</w:t>
       </w:r>
     </w:p>
     <w:p>
@@ -765,37 +1166,61 @@
           <w:lang w:val="en-GB"/>
         </w:rPr>
       </w:pPr>
-      <w:r>
-        <w:rPr>
-          <w:lang w:val="en-GB"/>
-        </w:rPr>
-        <w:t>filter_size: 64</w:t>
-      </w:r>
-    </w:p>
-    <w:p>
-      <w:pPr>
-        <w:rPr>
-          <w:lang w:val="en-GB"/>
-        </w:rPr>
-      </w:pPr>
-      <w:r>
-        <w:rPr>
-          <w:lang w:val="en-GB"/>
-        </w:rPr>
-        <w:t>pool_type: max</w:t>
-      </w:r>
-    </w:p>
-    <w:p>
-      <w:pPr>
-        <w:rPr>
-          <w:lang w:val="en-GB"/>
-        </w:rPr>
-      </w:pPr>
-      <w:r>
-        <w:rPr>
-          <w:lang w:val="en-GB"/>
-        </w:rPr>
-        <w:t>learning_rate: 0.001</w:t>
+      <w:proofErr w:type="spellStart"/>
+      <w:r>
+        <w:rPr>
+          <w:lang w:val="en-GB"/>
+        </w:rPr>
+        <w:t>filter_size</w:t>
+      </w:r>
+      <w:proofErr w:type="spellEnd"/>
+      <w:r>
+        <w:rPr>
+          <w:lang w:val="en-GB"/>
+        </w:rPr>
+        <w:t>: 64</w:t>
+      </w:r>
+    </w:p>
+    <w:p>
+      <w:pPr>
+        <w:rPr>
+          <w:lang w:val="en-GB"/>
+        </w:rPr>
+      </w:pPr>
+      <w:proofErr w:type="spellStart"/>
+      <w:r>
+        <w:rPr>
+          <w:lang w:val="en-GB"/>
+        </w:rPr>
+        <w:t>pool_type</w:t>
+      </w:r>
+      <w:proofErr w:type="spellEnd"/>
+      <w:r>
+        <w:rPr>
+          <w:lang w:val="en-GB"/>
+        </w:rPr>
+        <w:t>: max</w:t>
+      </w:r>
+    </w:p>
+    <w:p>
+      <w:pPr>
+        <w:rPr>
+          <w:lang w:val="en-GB"/>
+        </w:rPr>
+      </w:pPr>
+      <w:proofErr w:type="spellStart"/>
+      <w:r>
+        <w:rPr>
+          <w:lang w:val="en-GB"/>
+        </w:rPr>
+        <w:t>learning_rate</w:t>
+      </w:r>
+      <w:proofErr w:type="spellEnd"/>
+      <w:r>
+        <w:rPr>
+          <w:lang w:val="en-GB"/>
+        </w:rPr>
+        <w:t>: 0.001</w:t>
       </w:r>
     </w:p>
     <w:p>
@@ -850,37 +1275,61 @@
           <w:lang w:val="en-GB"/>
         </w:rPr>
       </w:pPr>
-      <w:r>
-        <w:rPr>
-          <w:lang w:val="en-GB"/>
-        </w:rPr>
-        <w:t>filter_size: 64</w:t>
-      </w:r>
-    </w:p>
-    <w:p>
-      <w:pPr>
-        <w:rPr>
-          <w:lang w:val="en-GB"/>
-        </w:rPr>
-      </w:pPr>
-      <w:r>
-        <w:rPr>
-          <w:lang w:val="en-GB"/>
-        </w:rPr>
-        <w:t>pool_type: max</w:t>
-      </w:r>
-    </w:p>
-    <w:p>
-      <w:pPr>
-        <w:rPr>
-          <w:lang w:val="en-GB"/>
-        </w:rPr>
-      </w:pPr>
-      <w:r>
-        <w:rPr>
-          <w:lang w:val="en-GB"/>
-        </w:rPr>
-        <w:t>learning_rate: 0.0001</w:t>
+      <w:proofErr w:type="spellStart"/>
+      <w:r>
+        <w:rPr>
+          <w:lang w:val="en-GB"/>
+        </w:rPr>
+        <w:t>filter_size</w:t>
+      </w:r>
+      <w:proofErr w:type="spellEnd"/>
+      <w:r>
+        <w:rPr>
+          <w:lang w:val="en-GB"/>
+        </w:rPr>
+        <w:t>: 64</w:t>
+      </w:r>
+    </w:p>
+    <w:p>
+      <w:pPr>
+        <w:rPr>
+          <w:lang w:val="en-GB"/>
+        </w:rPr>
+      </w:pPr>
+      <w:proofErr w:type="spellStart"/>
+      <w:r>
+        <w:rPr>
+          <w:lang w:val="en-GB"/>
+        </w:rPr>
+        <w:t>pool_type</w:t>
+      </w:r>
+      <w:proofErr w:type="spellEnd"/>
+      <w:r>
+        <w:rPr>
+          <w:lang w:val="en-GB"/>
+        </w:rPr>
+        <w:t>: max</w:t>
+      </w:r>
+    </w:p>
+    <w:p>
+      <w:pPr>
+        <w:rPr>
+          <w:lang w:val="en-GB"/>
+        </w:rPr>
+      </w:pPr>
+      <w:proofErr w:type="spellStart"/>
+      <w:r>
+        <w:rPr>
+          <w:lang w:val="en-GB"/>
+        </w:rPr>
+        <w:t>learning_rate</w:t>
+      </w:r>
+      <w:proofErr w:type="spellEnd"/>
+      <w:r>
+        <w:rPr>
+          <w:lang w:val="en-GB"/>
+        </w:rPr>
+        <w:t>: 0.0001</w:t>
       </w:r>
     </w:p>
     <w:p>
@@ -935,37 +1384,61 @@
           <w:lang w:val="en-GB"/>
         </w:rPr>
       </w:pPr>
-      <w:r>
-        <w:rPr>
-          <w:lang w:val="en-GB"/>
-        </w:rPr>
-        <w:t>filter_size: 32</w:t>
-      </w:r>
-    </w:p>
-    <w:p>
-      <w:pPr>
-        <w:rPr>
-          <w:lang w:val="en-GB"/>
-        </w:rPr>
-      </w:pPr>
-      <w:r>
-        <w:rPr>
-          <w:lang w:val="en-GB"/>
-        </w:rPr>
-        <w:t>pool_type: max</w:t>
-      </w:r>
-    </w:p>
-    <w:p>
-      <w:pPr>
-        <w:rPr>
-          <w:lang w:val="en-GB"/>
-        </w:rPr>
-      </w:pPr>
-      <w:r>
-        <w:rPr>
-          <w:lang w:val="en-GB"/>
-        </w:rPr>
-        <w:t>learning_rate: 0.001</w:t>
+      <w:proofErr w:type="spellStart"/>
+      <w:r>
+        <w:rPr>
+          <w:lang w:val="en-GB"/>
+        </w:rPr>
+        <w:t>filter_size</w:t>
+      </w:r>
+      <w:proofErr w:type="spellEnd"/>
+      <w:r>
+        <w:rPr>
+          <w:lang w:val="en-GB"/>
+        </w:rPr>
+        <w:t>: 32</w:t>
+      </w:r>
+    </w:p>
+    <w:p>
+      <w:pPr>
+        <w:rPr>
+          <w:lang w:val="en-GB"/>
+        </w:rPr>
+      </w:pPr>
+      <w:proofErr w:type="spellStart"/>
+      <w:r>
+        <w:rPr>
+          <w:lang w:val="en-GB"/>
+        </w:rPr>
+        <w:t>pool_type</w:t>
+      </w:r>
+      <w:proofErr w:type="spellEnd"/>
+      <w:r>
+        <w:rPr>
+          <w:lang w:val="en-GB"/>
+        </w:rPr>
+        <w:t>: max</w:t>
+      </w:r>
+    </w:p>
+    <w:p>
+      <w:pPr>
+        <w:rPr>
+          <w:lang w:val="en-GB"/>
+        </w:rPr>
+      </w:pPr>
+      <w:proofErr w:type="spellStart"/>
+      <w:r>
+        <w:rPr>
+          <w:lang w:val="en-GB"/>
+        </w:rPr>
+        <w:t>learning_rate</w:t>
+      </w:r>
+      <w:proofErr w:type="spellEnd"/>
+      <w:r>
+        <w:rPr>
+          <w:lang w:val="en-GB"/>
+        </w:rPr>
+        <w:t>: 0.001</w:t>
       </w:r>
     </w:p>
     <w:p>
@@ -1020,37 +1493,69 @@
           <w:lang w:val="en-GB"/>
         </w:rPr>
       </w:pPr>
-      <w:r>
-        <w:rPr>
-          <w:lang w:val="en-GB"/>
-        </w:rPr>
-        <w:t>filter_size: 32</w:t>
-      </w:r>
-    </w:p>
-    <w:p>
-      <w:pPr>
-        <w:rPr>
-          <w:lang w:val="en-GB"/>
-        </w:rPr>
-      </w:pPr>
-      <w:r>
-        <w:rPr>
-          <w:lang w:val="en-GB"/>
-        </w:rPr>
-        <w:t>pool_type: avg</w:t>
-      </w:r>
-    </w:p>
-    <w:p>
-      <w:pPr>
-        <w:rPr>
-          <w:lang w:val="en-GB"/>
-        </w:rPr>
-      </w:pPr>
-      <w:r>
-        <w:rPr>
-          <w:lang w:val="en-GB"/>
-        </w:rPr>
-        <w:t>learning_rate: 0.0001</w:t>
+      <w:proofErr w:type="spellStart"/>
+      <w:r>
+        <w:rPr>
+          <w:lang w:val="en-GB"/>
+        </w:rPr>
+        <w:t>filter_size</w:t>
+      </w:r>
+      <w:proofErr w:type="spellEnd"/>
+      <w:r>
+        <w:rPr>
+          <w:lang w:val="en-GB"/>
+        </w:rPr>
+        <w:t>: 32</w:t>
+      </w:r>
+    </w:p>
+    <w:p>
+      <w:pPr>
+        <w:rPr>
+          <w:lang w:val="en-GB"/>
+        </w:rPr>
+      </w:pPr>
+      <w:proofErr w:type="spellStart"/>
+      <w:r>
+        <w:rPr>
+          <w:lang w:val="en-GB"/>
+        </w:rPr>
+        <w:t>pool_type</w:t>
+      </w:r>
+      <w:proofErr w:type="spellEnd"/>
+      <w:r>
+        <w:rPr>
+          <w:lang w:val="en-GB"/>
+        </w:rPr>
+        <w:t xml:space="preserve">: </w:t>
+      </w:r>
+      <w:proofErr w:type="spellStart"/>
+      <w:r>
+        <w:rPr>
+          <w:lang w:val="en-GB"/>
+        </w:rPr>
+        <w:t>avg</w:t>
+      </w:r>
+      <w:proofErr w:type="spellEnd"/>
+    </w:p>
+    <w:p>
+      <w:pPr>
+        <w:rPr>
+          <w:lang w:val="en-GB"/>
+        </w:rPr>
+      </w:pPr>
+      <w:proofErr w:type="spellStart"/>
+      <w:r>
+        <w:rPr>
+          <w:lang w:val="en-GB"/>
+        </w:rPr>
+        <w:t>learning_rate</w:t>
+      </w:r>
+      <w:proofErr w:type="spellEnd"/>
+      <w:r>
+        <w:rPr>
+          <w:lang w:val="en-GB"/>
+        </w:rPr>
+        <w:t>: 0.0001</w:t>
       </w:r>
     </w:p>
     <w:p>
@@ -1089,8 +1594,16 @@
         <w:rPr>
           <w:lang w:val="en-GB"/>
         </w:rPr>
-        <w:t>ense-Layern</w:t>
-      </w:r>
+        <w:t>ense-</w:t>
+      </w:r>
+      <w:proofErr w:type="spellStart"/>
+      <w:r>
+        <w:rPr>
+          <w:lang w:val="en-GB"/>
+        </w:rPr>
+        <w:t>Layern</w:t>
+      </w:r>
+      <w:proofErr w:type="spellEnd"/>
     </w:p>
     <w:p>
       <w:pPr>
@@ -1108,7 +1621,35 @@
         <w:rPr>
           <w:lang w:val="de-CH"/>
         </w:rPr>
-        <w:t>urde geschaut was die beste Kombination für die Output Layer ist. Dabei wurde einerseits untersucht wie viele Dense-Schichten (1-3) und wie viele Neuronen pro Schicht (64, 128 oder 256).</w:t>
+        <w:t xml:space="preserve">urde </w:t>
+      </w:r>
+      <w:proofErr w:type="gramStart"/>
+      <w:r>
+        <w:rPr>
+          <w:lang w:val="de-CH"/>
+        </w:rPr>
+        <w:t>geschaut</w:t>
+      </w:r>
+      <w:proofErr w:type="gramEnd"/>
+      <w:r>
+        <w:rPr>
+          <w:lang w:val="de-CH"/>
+        </w:rPr>
+        <w:t xml:space="preserve"> was die beste Kombination für die Output Layer ist. Dabei wurde einerseits untersucht wie viele </w:t>
+      </w:r>
+      <w:proofErr w:type="spellStart"/>
+      <w:r>
+        <w:rPr>
+          <w:lang w:val="de-CH"/>
+        </w:rPr>
+        <w:t>Dense</w:t>
+      </w:r>
+      <w:proofErr w:type="spellEnd"/>
+      <w:r>
+        <w:rPr>
+          <w:lang w:val="de-CH"/>
+        </w:rPr>
+        <w:t>-Schichten (1-3) und wie viele Neuronen pro Schicht (64, 128 oder 256).</w:t>
       </w:r>
     </w:p>
     <w:p>
@@ -1199,7 +1740,22 @@
         <w:rPr>
           <w:lang w:val="de-CH"/>
         </w:rPr>
-        <w:t>Resultiert in den folgenden Dense-Schichten:</w:t>
+        <w:lastRenderedPageBreak/>
+        <w:t xml:space="preserve">Resultiert in den folgenden </w:t>
+      </w:r>
+      <w:proofErr w:type="spellStart"/>
+      <w:r>
+        <w:rPr>
+          <w:lang w:val="de-CH"/>
+        </w:rPr>
+        <w:t>Dense</w:t>
+      </w:r>
+      <w:proofErr w:type="spellEnd"/>
+      <w:r>
+        <w:rPr>
+          <w:lang w:val="de-CH"/>
+        </w:rPr>
+        <w:t>-Schichten:</w:t>
       </w:r>
     </w:p>
     <w:p>
@@ -1213,11 +1769,19 @@
           <w:lang w:val="de-CH"/>
         </w:rPr>
       </w:pPr>
-      <w:r>
-        <w:rPr>
-          <w:lang w:val="de-CH"/>
-        </w:rPr>
-        <w:t>Dense 64</w:t>
+      <w:proofErr w:type="spellStart"/>
+      <w:r>
+        <w:rPr>
+          <w:lang w:val="de-CH"/>
+        </w:rPr>
+        <w:t>Dense</w:t>
+      </w:r>
+      <w:proofErr w:type="spellEnd"/>
+      <w:r>
+        <w:rPr>
+          <w:lang w:val="de-CH"/>
+        </w:rPr>
+        <w:t xml:space="preserve"> 64</w:t>
       </w:r>
     </w:p>
     <w:p>
@@ -1231,11 +1795,19 @@
           <w:lang w:val="de-CH"/>
         </w:rPr>
       </w:pPr>
-      <w:r>
-        <w:rPr>
-          <w:lang w:val="de-CH"/>
-        </w:rPr>
-        <w:t>Dense 128</w:t>
+      <w:proofErr w:type="spellStart"/>
+      <w:r>
+        <w:rPr>
+          <w:lang w:val="de-CH"/>
+        </w:rPr>
+        <w:t>Dense</w:t>
+      </w:r>
+      <w:proofErr w:type="spellEnd"/>
+      <w:r>
+        <w:rPr>
+          <w:lang w:val="de-CH"/>
+        </w:rPr>
+        <w:t xml:space="preserve"> 128</w:t>
       </w:r>
     </w:p>
     <w:p>
@@ -1249,11 +1821,19 @@
           <w:lang w:val="de-CH"/>
         </w:rPr>
       </w:pPr>
-      <w:r>
-        <w:rPr>
-          <w:lang w:val="de-CH"/>
-        </w:rPr>
-        <w:t>Dense 256</w:t>
+      <w:proofErr w:type="spellStart"/>
+      <w:r>
+        <w:rPr>
+          <w:lang w:val="de-CH"/>
+        </w:rPr>
+        <w:t>Dense</w:t>
+      </w:r>
+      <w:proofErr w:type="spellEnd"/>
+      <w:r>
+        <w:rPr>
+          <w:lang w:val="de-CH"/>
+        </w:rPr>
+        <w:t xml:space="preserve"> 256</w:t>
       </w:r>
     </w:p>
     <w:p>
@@ -1295,24 +1875,40 @@
           <w:lang w:val="en-GB"/>
         </w:rPr>
       </w:pPr>
-      <w:r>
-        <w:rPr>
-          <w:lang w:val="en-GB"/>
-        </w:rPr>
-        <w:t>dense_layer_amount: 3</w:t>
-      </w:r>
-    </w:p>
-    <w:p>
-      <w:pPr>
-        <w:rPr>
-          <w:lang w:val="en-GB"/>
-        </w:rPr>
-      </w:pPr>
-      <w:r>
-        <w:rPr>
-          <w:lang w:val="en-GB"/>
-        </w:rPr>
-        <w:t>dense_layer_base: 64</w:t>
+      <w:proofErr w:type="spellStart"/>
+      <w:r>
+        <w:rPr>
+          <w:lang w:val="en-GB"/>
+        </w:rPr>
+        <w:t>dense_layer_amount</w:t>
+      </w:r>
+      <w:proofErr w:type="spellEnd"/>
+      <w:r>
+        <w:rPr>
+          <w:lang w:val="en-GB"/>
+        </w:rPr>
+        <w:t>: 3</w:t>
+      </w:r>
+    </w:p>
+    <w:p>
+      <w:pPr>
+        <w:rPr>
+          <w:lang w:val="en-GB"/>
+        </w:rPr>
+      </w:pPr>
+      <w:proofErr w:type="spellStart"/>
+      <w:r>
+        <w:rPr>
+          <w:lang w:val="en-GB"/>
+        </w:rPr>
+        <w:t>dense_layer_base</w:t>
+      </w:r>
+      <w:proofErr w:type="spellEnd"/>
+      <w:r>
+        <w:rPr>
+          <w:lang w:val="en-GB"/>
+        </w:rPr>
+        <w:t>: 64</w:t>
       </w:r>
     </w:p>
     <w:p>
@@ -1367,24 +1963,40 @@
           <w:lang w:val="en-GB"/>
         </w:rPr>
       </w:pPr>
-      <w:r>
-        <w:rPr>
-          <w:lang w:val="en-GB"/>
-        </w:rPr>
-        <w:t>dense_layer_amount: 2</w:t>
-      </w:r>
-    </w:p>
-    <w:p>
-      <w:pPr>
-        <w:rPr>
-          <w:lang w:val="en-GB"/>
-        </w:rPr>
-      </w:pPr>
-      <w:r>
-        <w:rPr>
-          <w:lang w:val="en-GB"/>
-        </w:rPr>
-        <w:t>dense_layer_base: 128</w:t>
+      <w:proofErr w:type="spellStart"/>
+      <w:r>
+        <w:rPr>
+          <w:lang w:val="en-GB"/>
+        </w:rPr>
+        <w:t>dense_layer_amount</w:t>
+      </w:r>
+      <w:proofErr w:type="spellEnd"/>
+      <w:r>
+        <w:rPr>
+          <w:lang w:val="en-GB"/>
+        </w:rPr>
+        <w:t>: 2</w:t>
+      </w:r>
+    </w:p>
+    <w:p>
+      <w:pPr>
+        <w:rPr>
+          <w:lang w:val="en-GB"/>
+        </w:rPr>
+      </w:pPr>
+      <w:proofErr w:type="spellStart"/>
+      <w:r>
+        <w:rPr>
+          <w:lang w:val="en-GB"/>
+        </w:rPr>
+        <w:t>dense_layer_base</w:t>
+      </w:r>
+      <w:proofErr w:type="spellEnd"/>
+      <w:r>
+        <w:rPr>
+          <w:lang w:val="en-GB"/>
+        </w:rPr>
+        <w:t>: 128</w:t>
       </w:r>
     </w:p>
     <w:p>
@@ -1439,24 +2051,40 @@
           <w:lang w:val="en-GB"/>
         </w:rPr>
       </w:pPr>
-      <w:r>
-        <w:rPr>
-          <w:lang w:val="en-GB"/>
-        </w:rPr>
-        <w:t>dense_layer_amount: 1</w:t>
-      </w:r>
-    </w:p>
-    <w:p>
-      <w:pPr>
-        <w:rPr>
-          <w:lang w:val="en-GB"/>
-        </w:rPr>
-      </w:pPr>
-      <w:r>
-        <w:rPr>
-          <w:lang w:val="en-GB"/>
-        </w:rPr>
-        <w:t>dense_layer_base: 128</w:t>
+      <w:proofErr w:type="spellStart"/>
+      <w:r>
+        <w:rPr>
+          <w:lang w:val="en-GB"/>
+        </w:rPr>
+        <w:t>dense_layer_amount</w:t>
+      </w:r>
+      <w:proofErr w:type="spellEnd"/>
+      <w:r>
+        <w:rPr>
+          <w:lang w:val="en-GB"/>
+        </w:rPr>
+        <w:t>: 1</w:t>
+      </w:r>
+    </w:p>
+    <w:p>
+      <w:pPr>
+        <w:rPr>
+          <w:lang w:val="en-GB"/>
+        </w:rPr>
+      </w:pPr>
+      <w:proofErr w:type="spellStart"/>
+      <w:r>
+        <w:rPr>
+          <w:lang w:val="en-GB"/>
+        </w:rPr>
+        <w:t>dense_layer_base</w:t>
+      </w:r>
+      <w:proofErr w:type="spellEnd"/>
+      <w:r>
+        <w:rPr>
+          <w:lang w:val="en-GB"/>
+        </w:rPr>
+        <w:t>: 128</w:t>
       </w:r>
     </w:p>
     <w:p>
@@ -1511,24 +2139,40 @@
           <w:lang w:val="en-GB"/>
         </w:rPr>
       </w:pPr>
-      <w:r>
-        <w:rPr>
-          <w:lang w:val="en-GB"/>
-        </w:rPr>
-        <w:t>dense_layer_amount: 2</w:t>
-      </w:r>
-    </w:p>
-    <w:p>
-      <w:pPr>
-        <w:rPr>
-          <w:lang w:val="en-GB"/>
-        </w:rPr>
-      </w:pPr>
-      <w:r>
-        <w:rPr>
-          <w:lang w:val="en-GB"/>
-        </w:rPr>
-        <w:t>dense_layer_base: 64</w:t>
+      <w:proofErr w:type="spellStart"/>
+      <w:r>
+        <w:rPr>
+          <w:lang w:val="en-GB"/>
+        </w:rPr>
+        <w:t>dense_layer_amount</w:t>
+      </w:r>
+      <w:proofErr w:type="spellEnd"/>
+      <w:r>
+        <w:rPr>
+          <w:lang w:val="en-GB"/>
+        </w:rPr>
+        <w:t>: 2</w:t>
+      </w:r>
+    </w:p>
+    <w:p>
+      <w:pPr>
+        <w:rPr>
+          <w:lang w:val="en-GB"/>
+        </w:rPr>
+      </w:pPr>
+      <w:proofErr w:type="spellStart"/>
+      <w:r>
+        <w:rPr>
+          <w:lang w:val="en-GB"/>
+        </w:rPr>
+        <w:t>dense_layer_base</w:t>
+      </w:r>
+      <w:proofErr w:type="spellEnd"/>
+      <w:r>
+        <w:rPr>
+          <w:lang w:val="en-GB"/>
+        </w:rPr>
+        <w:t>: 64</w:t>
       </w:r>
     </w:p>
     <w:p>
@@ -1561,6 +2205,7 @@
         <w:rPr>
           <w:lang w:val="en-GB"/>
         </w:rPr>
+        <w:lastRenderedPageBreak/>
         <w:t>Trial 04 summary</w:t>
       </w:r>
     </w:p>
@@ -1583,24 +2228,40 @@
           <w:lang w:val="en-GB"/>
         </w:rPr>
       </w:pPr>
-      <w:r>
-        <w:rPr>
-          <w:lang w:val="en-GB"/>
-        </w:rPr>
-        <w:t>dense_layer_amount: 3</w:t>
-      </w:r>
-    </w:p>
-    <w:p>
-      <w:pPr>
-        <w:rPr>
-          <w:lang w:val="en-GB"/>
-        </w:rPr>
-      </w:pPr>
-      <w:r>
-        <w:rPr>
-          <w:lang w:val="en-GB"/>
-        </w:rPr>
-        <w:t>dense_layer_base: 256</w:t>
+      <w:proofErr w:type="spellStart"/>
+      <w:r>
+        <w:rPr>
+          <w:lang w:val="en-GB"/>
+        </w:rPr>
+        <w:t>dense_layer_amount</w:t>
+      </w:r>
+      <w:proofErr w:type="spellEnd"/>
+      <w:r>
+        <w:rPr>
+          <w:lang w:val="en-GB"/>
+        </w:rPr>
+        <w:t>: 3</w:t>
+      </w:r>
+    </w:p>
+    <w:p>
+      <w:pPr>
+        <w:rPr>
+          <w:lang w:val="en-GB"/>
+        </w:rPr>
+      </w:pPr>
+      <w:proofErr w:type="spellStart"/>
+      <w:r>
+        <w:rPr>
+          <w:lang w:val="en-GB"/>
+        </w:rPr>
+        <w:t>dense_layer_base</w:t>
+      </w:r>
+      <w:proofErr w:type="spellEnd"/>
+      <w:r>
+        <w:rPr>
+          <w:lang w:val="en-GB"/>
+        </w:rPr>
+        <w:t>: 256</w:t>
       </w:r>
     </w:p>
     <w:p>
@@ -1640,7 +2301,21 @@
         <w:rPr>
           <w:lang w:val="de-CH"/>
         </w:rPr>
-        <w:t xml:space="preserve">Damit wollten wir herausfinden was am besten hilft gegen Overfitting. Ob man in den einzelnen Blöcken schon Regularisierung soll und/oder erst nachher. </w:t>
+        <w:t xml:space="preserve">Damit wollten wir herausfinden was am besten hilft gegen </w:t>
+      </w:r>
+      <w:proofErr w:type="spellStart"/>
+      <w:r>
+        <w:rPr>
+          <w:lang w:val="de-CH"/>
+        </w:rPr>
+        <w:t>Overfitting</w:t>
+      </w:r>
+      <w:proofErr w:type="spellEnd"/>
+      <w:r>
+        <w:rPr>
+          <w:lang w:val="de-CH"/>
+        </w:rPr>
+        <w:t xml:space="preserve">. Ob man in den einzelnen Blöcken schon Regularisierung soll und/oder erst nachher. </w:t>
       </w:r>
     </w:p>
     <w:p>
@@ -1658,7 +2333,21 @@
         <w:rPr>
           <w:lang w:val="de-CH"/>
         </w:rPr>
-        <w:t>Beste Werte konnten ohne jegliches DropOut und mit einer Batch-Normalisierung in den Schichten und in der Output-Schicht erreicht werden.</w:t>
+        <w:t xml:space="preserve">Beste Werte konnten ohne jegliches </w:t>
+      </w:r>
+      <w:proofErr w:type="spellStart"/>
+      <w:r>
+        <w:rPr>
+          <w:lang w:val="de-CH"/>
+        </w:rPr>
+        <w:t>DropOut</w:t>
+      </w:r>
+      <w:proofErr w:type="spellEnd"/>
+      <w:r>
+        <w:rPr>
+          <w:lang w:val="de-CH"/>
+        </w:rPr>
+        <w:t xml:space="preserve"> und mit einer Batch-Normalisierung in den Schichten und in der Output-Schicht erreicht werden.</w:t>
       </w:r>
     </w:p>
     <w:p>
@@ -1693,50 +2382,82 @@
           <w:lang w:val="en-GB"/>
         </w:rPr>
       </w:pPr>
-      <w:r>
-        <w:rPr>
-          <w:lang w:val="en-GB"/>
-        </w:rPr>
-        <w:t>inter_dropout: False</w:t>
-      </w:r>
-    </w:p>
-    <w:p>
-      <w:pPr>
-        <w:rPr>
-          <w:lang w:val="en-GB"/>
-        </w:rPr>
-      </w:pPr>
-      <w:r>
-        <w:rPr>
-          <w:lang w:val="en-GB"/>
-        </w:rPr>
-        <w:t>inter_batch_norm: True</w:t>
-      </w:r>
-    </w:p>
-    <w:p>
-      <w:pPr>
-        <w:rPr>
-          <w:lang w:val="en-GB"/>
-        </w:rPr>
-      </w:pPr>
-      <w:r>
-        <w:rPr>
-          <w:lang w:val="en-GB"/>
-        </w:rPr>
-        <w:t>output_dropout: False</w:t>
-      </w:r>
-    </w:p>
-    <w:p>
-      <w:pPr>
-        <w:rPr>
-          <w:lang w:val="en-GB"/>
-        </w:rPr>
-      </w:pPr>
-      <w:r>
-        <w:rPr>
-          <w:lang w:val="en-GB"/>
-        </w:rPr>
-        <w:t>output_batch_norm: True</w:t>
+      <w:proofErr w:type="spellStart"/>
+      <w:r>
+        <w:rPr>
+          <w:lang w:val="en-GB"/>
+        </w:rPr>
+        <w:t>inter_dropout</w:t>
+      </w:r>
+      <w:proofErr w:type="spellEnd"/>
+      <w:r>
+        <w:rPr>
+          <w:lang w:val="en-GB"/>
+        </w:rPr>
+        <w:t>: False</w:t>
+      </w:r>
+    </w:p>
+    <w:p>
+      <w:pPr>
+        <w:rPr>
+          <w:lang w:val="en-GB"/>
+        </w:rPr>
+      </w:pPr>
+      <w:proofErr w:type="spellStart"/>
+      <w:r>
+        <w:rPr>
+          <w:lang w:val="en-GB"/>
+        </w:rPr>
+        <w:t>inter_batch_norm</w:t>
+      </w:r>
+      <w:proofErr w:type="spellEnd"/>
+      <w:r>
+        <w:rPr>
+          <w:lang w:val="en-GB"/>
+        </w:rPr>
+        <w:t>: True</w:t>
+      </w:r>
+    </w:p>
+    <w:p>
+      <w:pPr>
+        <w:rPr>
+          <w:lang w:val="en-GB"/>
+        </w:rPr>
+      </w:pPr>
+      <w:proofErr w:type="spellStart"/>
+      <w:r>
+        <w:rPr>
+          <w:lang w:val="en-GB"/>
+        </w:rPr>
+        <w:t>output_dropout</w:t>
+      </w:r>
+      <w:proofErr w:type="spellEnd"/>
+      <w:r>
+        <w:rPr>
+          <w:lang w:val="en-GB"/>
+        </w:rPr>
+        <w:t>: False</w:t>
+      </w:r>
+    </w:p>
+    <w:p>
+      <w:pPr>
+        <w:rPr>
+          <w:lang w:val="en-GB"/>
+        </w:rPr>
+      </w:pPr>
+      <w:proofErr w:type="spellStart"/>
+      <w:r>
+        <w:rPr>
+          <w:lang w:val="en-GB"/>
+        </w:rPr>
+        <w:t>output_batch_norm</w:t>
+      </w:r>
+      <w:proofErr w:type="spellEnd"/>
+      <w:r>
+        <w:rPr>
+          <w:lang w:val="en-GB"/>
+        </w:rPr>
+        <w:t>: True</w:t>
       </w:r>
     </w:p>
     <w:p>
@@ -1791,50 +2512,82 @@
           <w:lang w:val="en-GB"/>
         </w:rPr>
       </w:pPr>
-      <w:r>
-        <w:rPr>
-          <w:lang w:val="en-GB"/>
-        </w:rPr>
-        <w:t>inter_dropout: True</w:t>
-      </w:r>
-    </w:p>
-    <w:p>
-      <w:pPr>
-        <w:rPr>
-          <w:lang w:val="en-GB"/>
-        </w:rPr>
-      </w:pPr>
-      <w:r>
-        <w:rPr>
-          <w:lang w:val="en-GB"/>
-        </w:rPr>
-        <w:t>inter_batch_norm: True</w:t>
-      </w:r>
-    </w:p>
-    <w:p>
-      <w:pPr>
-        <w:rPr>
-          <w:lang w:val="en-GB"/>
-        </w:rPr>
-      </w:pPr>
-      <w:r>
-        <w:rPr>
-          <w:lang w:val="en-GB"/>
-        </w:rPr>
-        <w:t>output_dropout: False</w:t>
-      </w:r>
-    </w:p>
-    <w:p>
-      <w:pPr>
-        <w:rPr>
-          <w:lang w:val="en-GB"/>
-        </w:rPr>
-      </w:pPr>
-      <w:r>
-        <w:rPr>
-          <w:lang w:val="en-GB"/>
-        </w:rPr>
-        <w:t>output_batch_norm: True</w:t>
+      <w:proofErr w:type="spellStart"/>
+      <w:r>
+        <w:rPr>
+          <w:lang w:val="en-GB"/>
+        </w:rPr>
+        <w:t>inter_dropout</w:t>
+      </w:r>
+      <w:proofErr w:type="spellEnd"/>
+      <w:r>
+        <w:rPr>
+          <w:lang w:val="en-GB"/>
+        </w:rPr>
+        <w:t>: True</w:t>
+      </w:r>
+    </w:p>
+    <w:p>
+      <w:pPr>
+        <w:rPr>
+          <w:lang w:val="en-GB"/>
+        </w:rPr>
+      </w:pPr>
+      <w:proofErr w:type="spellStart"/>
+      <w:r>
+        <w:rPr>
+          <w:lang w:val="en-GB"/>
+        </w:rPr>
+        <w:t>inter_batch_norm</w:t>
+      </w:r>
+      <w:proofErr w:type="spellEnd"/>
+      <w:r>
+        <w:rPr>
+          <w:lang w:val="en-GB"/>
+        </w:rPr>
+        <w:t>: True</w:t>
+      </w:r>
+    </w:p>
+    <w:p>
+      <w:pPr>
+        <w:rPr>
+          <w:lang w:val="en-GB"/>
+        </w:rPr>
+      </w:pPr>
+      <w:proofErr w:type="spellStart"/>
+      <w:r>
+        <w:rPr>
+          <w:lang w:val="en-GB"/>
+        </w:rPr>
+        <w:t>output_dropout</w:t>
+      </w:r>
+      <w:proofErr w:type="spellEnd"/>
+      <w:r>
+        <w:rPr>
+          <w:lang w:val="en-GB"/>
+        </w:rPr>
+        <w:t>: False</w:t>
+      </w:r>
+    </w:p>
+    <w:p>
+      <w:pPr>
+        <w:rPr>
+          <w:lang w:val="en-GB"/>
+        </w:rPr>
+      </w:pPr>
+      <w:proofErr w:type="spellStart"/>
+      <w:r>
+        <w:rPr>
+          <w:lang w:val="en-GB"/>
+        </w:rPr>
+        <w:t>output_batch_norm</w:t>
+      </w:r>
+      <w:proofErr w:type="spellEnd"/>
+      <w:r>
+        <w:rPr>
+          <w:lang w:val="en-GB"/>
+        </w:rPr>
+        <w:t>: True</w:t>
       </w:r>
     </w:p>
     <w:p>
@@ -1889,50 +2642,83 @@
           <w:lang w:val="en-GB"/>
         </w:rPr>
       </w:pPr>
-      <w:r>
-        <w:rPr>
-          <w:lang w:val="en-GB"/>
-        </w:rPr>
-        <w:t>inter_dropout: False</w:t>
-      </w:r>
-    </w:p>
-    <w:p>
-      <w:pPr>
-        <w:rPr>
-          <w:lang w:val="en-GB"/>
-        </w:rPr>
-      </w:pPr>
-      <w:r>
-        <w:rPr>
-          <w:lang w:val="en-GB"/>
-        </w:rPr>
-        <w:t>inter_batch_norm: False</w:t>
-      </w:r>
-    </w:p>
-    <w:p>
-      <w:pPr>
-        <w:rPr>
-          <w:lang w:val="en-GB"/>
-        </w:rPr>
-      </w:pPr>
-      <w:r>
-        <w:rPr>
-          <w:lang w:val="en-GB"/>
-        </w:rPr>
-        <w:t>output_dropout: True</w:t>
-      </w:r>
-    </w:p>
-    <w:p>
-      <w:pPr>
-        <w:rPr>
-          <w:lang w:val="en-GB"/>
-        </w:rPr>
-      </w:pPr>
-      <w:r>
-        <w:rPr>
-          <w:lang w:val="en-GB"/>
-        </w:rPr>
-        <w:t>output_batch_norm: False</w:t>
+      <w:proofErr w:type="spellStart"/>
+      <w:r>
+        <w:rPr>
+          <w:lang w:val="en-GB"/>
+        </w:rPr>
+        <w:lastRenderedPageBreak/>
+        <w:t>inter_dropout</w:t>
+      </w:r>
+      <w:proofErr w:type="spellEnd"/>
+      <w:r>
+        <w:rPr>
+          <w:lang w:val="en-GB"/>
+        </w:rPr>
+        <w:t>: False</w:t>
+      </w:r>
+    </w:p>
+    <w:p>
+      <w:pPr>
+        <w:rPr>
+          <w:lang w:val="en-GB"/>
+        </w:rPr>
+      </w:pPr>
+      <w:proofErr w:type="spellStart"/>
+      <w:r>
+        <w:rPr>
+          <w:lang w:val="en-GB"/>
+        </w:rPr>
+        <w:t>inter_batch_norm</w:t>
+      </w:r>
+      <w:proofErr w:type="spellEnd"/>
+      <w:r>
+        <w:rPr>
+          <w:lang w:val="en-GB"/>
+        </w:rPr>
+        <w:t>: False</w:t>
+      </w:r>
+    </w:p>
+    <w:p>
+      <w:pPr>
+        <w:rPr>
+          <w:lang w:val="en-GB"/>
+        </w:rPr>
+      </w:pPr>
+      <w:proofErr w:type="spellStart"/>
+      <w:r>
+        <w:rPr>
+          <w:lang w:val="en-GB"/>
+        </w:rPr>
+        <w:t>output_dropout</w:t>
+      </w:r>
+      <w:proofErr w:type="spellEnd"/>
+      <w:r>
+        <w:rPr>
+          <w:lang w:val="en-GB"/>
+        </w:rPr>
+        <w:t>: True</w:t>
+      </w:r>
+    </w:p>
+    <w:p>
+      <w:pPr>
+        <w:rPr>
+          <w:lang w:val="en-GB"/>
+        </w:rPr>
+      </w:pPr>
+      <w:proofErr w:type="spellStart"/>
+      <w:r>
+        <w:rPr>
+          <w:lang w:val="en-GB"/>
+        </w:rPr>
+        <w:t>output_batch_norm</w:t>
+      </w:r>
+      <w:proofErr w:type="spellEnd"/>
+      <w:r>
+        <w:rPr>
+          <w:lang w:val="en-GB"/>
+        </w:rPr>
+        <w:t>: False</w:t>
       </w:r>
     </w:p>
     <w:p>
@@ -1987,50 +2773,82 @@
           <w:lang w:val="en-GB"/>
         </w:rPr>
       </w:pPr>
-      <w:r>
-        <w:rPr>
-          <w:lang w:val="en-GB"/>
-        </w:rPr>
-        <w:t>inter_dropout: False</w:t>
-      </w:r>
-    </w:p>
-    <w:p>
-      <w:pPr>
-        <w:rPr>
-          <w:lang w:val="en-GB"/>
-        </w:rPr>
-      </w:pPr>
-      <w:r>
-        <w:rPr>
-          <w:lang w:val="en-GB"/>
-        </w:rPr>
-        <w:t>inter_batch_norm: True</w:t>
-      </w:r>
-    </w:p>
-    <w:p>
-      <w:pPr>
-        <w:rPr>
-          <w:lang w:val="en-GB"/>
-        </w:rPr>
-      </w:pPr>
-      <w:r>
-        <w:rPr>
-          <w:lang w:val="en-GB"/>
-        </w:rPr>
-        <w:t>output_dropout: True</w:t>
-      </w:r>
-    </w:p>
-    <w:p>
-      <w:pPr>
-        <w:rPr>
-          <w:lang w:val="en-GB"/>
-        </w:rPr>
-      </w:pPr>
-      <w:r>
-        <w:rPr>
-          <w:lang w:val="en-GB"/>
-        </w:rPr>
-        <w:t>output_batch_norm: False</w:t>
+      <w:proofErr w:type="spellStart"/>
+      <w:r>
+        <w:rPr>
+          <w:lang w:val="en-GB"/>
+        </w:rPr>
+        <w:t>inter_dropout</w:t>
+      </w:r>
+      <w:proofErr w:type="spellEnd"/>
+      <w:r>
+        <w:rPr>
+          <w:lang w:val="en-GB"/>
+        </w:rPr>
+        <w:t>: False</w:t>
+      </w:r>
+    </w:p>
+    <w:p>
+      <w:pPr>
+        <w:rPr>
+          <w:lang w:val="en-GB"/>
+        </w:rPr>
+      </w:pPr>
+      <w:proofErr w:type="spellStart"/>
+      <w:r>
+        <w:rPr>
+          <w:lang w:val="en-GB"/>
+        </w:rPr>
+        <w:t>inter_batch_norm</w:t>
+      </w:r>
+      <w:proofErr w:type="spellEnd"/>
+      <w:r>
+        <w:rPr>
+          <w:lang w:val="en-GB"/>
+        </w:rPr>
+        <w:t>: True</w:t>
+      </w:r>
+    </w:p>
+    <w:p>
+      <w:pPr>
+        <w:rPr>
+          <w:lang w:val="en-GB"/>
+        </w:rPr>
+      </w:pPr>
+      <w:proofErr w:type="spellStart"/>
+      <w:r>
+        <w:rPr>
+          <w:lang w:val="en-GB"/>
+        </w:rPr>
+        <w:t>output_dropout</w:t>
+      </w:r>
+      <w:proofErr w:type="spellEnd"/>
+      <w:r>
+        <w:rPr>
+          <w:lang w:val="en-GB"/>
+        </w:rPr>
+        <w:t>: True</w:t>
+      </w:r>
+    </w:p>
+    <w:p>
+      <w:pPr>
+        <w:rPr>
+          <w:lang w:val="en-GB"/>
+        </w:rPr>
+      </w:pPr>
+      <w:proofErr w:type="spellStart"/>
+      <w:r>
+        <w:rPr>
+          <w:lang w:val="en-GB"/>
+        </w:rPr>
+        <w:t>output_batch_norm</w:t>
+      </w:r>
+      <w:proofErr w:type="spellEnd"/>
+      <w:r>
+        <w:rPr>
+          <w:lang w:val="en-GB"/>
+        </w:rPr>
+        <w:t>: False</w:t>
       </w:r>
     </w:p>
     <w:p>
@@ -2085,50 +2903,82 @@
           <w:lang w:val="en-GB"/>
         </w:rPr>
       </w:pPr>
-      <w:r>
-        <w:rPr>
-          <w:lang w:val="en-GB"/>
-        </w:rPr>
-        <w:t>inter_dropout: True</w:t>
-      </w:r>
-    </w:p>
-    <w:p>
-      <w:pPr>
-        <w:rPr>
-          <w:lang w:val="en-GB"/>
-        </w:rPr>
-      </w:pPr>
-      <w:r>
-        <w:rPr>
-          <w:lang w:val="en-GB"/>
-        </w:rPr>
-        <w:t>inter_batch_norm: True</w:t>
-      </w:r>
-    </w:p>
-    <w:p>
-      <w:pPr>
-        <w:rPr>
-          <w:lang w:val="en-GB"/>
-        </w:rPr>
-      </w:pPr>
-      <w:r>
-        <w:rPr>
-          <w:lang w:val="en-GB"/>
-        </w:rPr>
-        <w:t>output_dropout: True</w:t>
-      </w:r>
-    </w:p>
-    <w:p>
-      <w:pPr>
-        <w:rPr>
-          <w:lang w:val="en-GB"/>
-        </w:rPr>
-      </w:pPr>
-      <w:r>
-        <w:rPr>
-          <w:lang w:val="en-GB"/>
-        </w:rPr>
-        <w:t>output_batch_norm: False</w:t>
+      <w:proofErr w:type="spellStart"/>
+      <w:r>
+        <w:rPr>
+          <w:lang w:val="en-GB"/>
+        </w:rPr>
+        <w:t>inter_dropout</w:t>
+      </w:r>
+      <w:proofErr w:type="spellEnd"/>
+      <w:r>
+        <w:rPr>
+          <w:lang w:val="en-GB"/>
+        </w:rPr>
+        <w:t>: True</w:t>
+      </w:r>
+    </w:p>
+    <w:p>
+      <w:pPr>
+        <w:rPr>
+          <w:lang w:val="en-GB"/>
+        </w:rPr>
+      </w:pPr>
+      <w:proofErr w:type="spellStart"/>
+      <w:r>
+        <w:rPr>
+          <w:lang w:val="en-GB"/>
+        </w:rPr>
+        <w:t>inter_batch_norm</w:t>
+      </w:r>
+      <w:proofErr w:type="spellEnd"/>
+      <w:r>
+        <w:rPr>
+          <w:lang w:val="en-GB"/>
+        </w:rPr>
+        <w:t>: True</w:t>
+      </w:r>
+    </w:p>
+    <w:p>
+      <w:pPr>
+        <w:rPr>
+          <w:lang w:val="en-GB"/>
+        </w:rPr>
+      </w:pPr>
+      <w:proofErr w:type="spellStart"/>
+      <w:r>
+        <w:rPr>
+          <w:lang w:val="en-GB"/>
+        </w:rPr>
+        <w:t>output_dropout</w:t>
+      </w:r>
+      <w:proofErr w:type="spellEnd"/>
+      <w:r>
+        <w:rPr>
+          <w:lang w:val="en-GB"/>
+        </w:rPr>
+        <w:t>: True</w:t>
+      </w:r>
+    </w:p>
+    <w:p>
+      <w:pPr>
+        <w:rPr>
+          <w:lang w:val="en-GB"/>
+        </w:rPr>
+      </w:pPr>
+      <w:proofErr w:type="spellStart"/>
+      <w:r>
+        <w:rPr>
+          <w:lang w:val="en-GB"/>
+        </w:rPr>
+        <w:t>output_batch_norm</w:t>
+      </w:r>
+      <w:proofErr w:type="spellEnd"/>
+      <w:r>
+        <w:rPr>
+          <w:lang w:val="en-GB"/>
+        </w:rPr>
+        <w:t>: False</w:t>
       </w:r>
     </w:p>
     <w:p>
@@ -2180,13 +3030,79 @@
         <w:rPr>
           <w:lang w:val="de-CH"/>
         </w:rPr>
-        <w:t>Insgesamt 13 Epochen dann hat der Callback das Training gestoppt. Die Weights wurden von Epoche 7 übernommen, da dort der val_accuracy am besten war.</w:t>
-      </w:r>
-      <w:r>
-        <w:rPr>
-          <w:lang w:val="de-CH"/>
-        </w:rPr>
-        <w:t xml:space="preserve"> Training hat viele Spikes, also wahrscheinlich Overfitting.</w:t>
+        <w:t xml:space="preserve">Insgesamt 13 Epochen dann hat der Callback das Training gestoppt. Die </w:t>
+      </w:r>
+      <w:proofErr w:type="spellStart"/>
+      <w:r>
+        <w:rPr>
+          <w:lang w:val="de-CH"/>
+        </w:rPr>
+        <w:t>Weights</w:t>
+      </w:r>
+      <w:proofErr w:type="spellEnd"/>
+      <w:r>
+        <w:rPr>
+          <w:lang w:val="de-CH"/>
+        </w:rPr>
+        <w:t xml:space="preserve"> wurden von Epoche 7 übernommen, da dort der </w:t>
+      </w:r>
+      <w:proofErr w:type="spellStart"/>
+      <w:r>
+        <w:rPr>
+          <w:lang w:val="de-CH"/>
+        </w:rPr>
+        <w:t>val_accuracy</w:t>
+      </w:r>
+      <w:proofErr w:type="spellEnd"/>
+      <w:r>
+        <w:rPr>
+          <w:lang w:val="de-CH"/>
+        </w:rPr>
+        <w:t xml:space="preserve"> am besten war.</w:t>
+      </w:r>
+      <w:r>
+        <w:rPr>
+          <w:lang w:val="de-CH"/>
+        </w:rPr>
+        <w:t xml:space="preserve"> Training hat viele Spikes, also wahrscheinlich </w:t>
+      </w:r>
+      <w:proofErr w:type="spellStart"/>
+      <w:r>
+        <w:rPr>
+          <w:lang w:val="de-CH"/>
+        </w:rPr>
+        <w:t>Overfitting</w:t>
+      </w:r>
+      <w:proofErr w:type="spellEnd"/>
+      <w:r>
+        <w:rPr>
+          <w:lang w:val="de-CH"/>
+        </w:rPr>
+        <w:t>.</w:t>
+      </w:r>
+    </w:p>
+    <w:p>
+      <w:pPr>
+        <w:pStyle w:val="ListParagraph"/>
+        <w:numPr>
+          <w:ilvl w:val="0"/>
+          <w:numId w:val="1"/>
+        </w:numPr>
+        <w:rPr>
+          <w:b/>
+          <w:bCs/>
+          <w:u w:val="single"/>
+          <w:lang w:val="de-CH"/>
+        </w:rPr>
+      </w:pPr>
+      <w:r>
+        <w:rPr>
+          <w:b/>
+          <w:bCs/>
+          <w:u w:val="single"/>
+          <w:lang w:val="de-CH"/>
+        </w:rPr>
+        <w:t xml:space="preserve">Parameter: 71793 </w:t>
       </w:r>
     </w:p>
     <w:p>
@@ -2200,6 +3116,7 @@
           <w:noProof/>
           <w:lang w:val="de-CH"/>
         </w:rPr>
+        <w:lastRenderedPageBreak/>
         <w:drawing>
           <wp:inline distT="0" distB="0" distL="0" distR="0" wp14:anchorId="72FCD5AA" wp14:editId="18DE5800">
             <wp:extent cx="5731510" cy="1609725"/>
@@ -2317,7 +3234,21 @@
         <w:rPr>
           <w:lang w:val="de-CH"/>
         </w:rPr>
-        <w:t>wurde der letzte Layer entfernt und durch ein Dense mit 4 Units ersetzt</w:t>
+        <w:t xml:space="preserve">wurde der letzte Layer entfernt und durch ein </w:t>
+      </w:r>
+      <w:proofErr w:type="spellStart"/>
+      <w:r>
+        <w:rPr>
+          <w:lang w:val="de-CH"/>
+        </w:rPr>
+        <w:t>Dense</w:t>
+      </w:r>
+      <w:proofErr w:type="spellEnd"/>
+      <w:r>
+        <w:rPr>
+          <w:lang w:val="de-CH"/>
+        </w:rPr>
+        <w:t xml:space="preserve"> mit 4 Units ersetzt</w:t>
       </w:r>
     </w:p>
     <w:p>
@@ -2335,19 +3266,79 @@
         <w:rPr>
           <w:lang w:val="de-CH"/>
         </w:rPr>
-        <w:t xml:space="preserve">Dann wurden die Weights aller Layer ausser dem neu dazugefügten </w:t>
-      </w:r>
+        <w:t xml:space="preserve">Dann wurden die </w:t>
+      </w:r>
+      <w:proofErr w:type="spellStart"/>
+      <w:r>
+        <w:rPr>
+          <w:lang w:val="de-CH"/>
+        </w:rPr>
+        <w:t>Weights</w:t>
+      </w:r>
+      <w:proofErr w:type="spellEnd"/>
+      <w:r>
+        <w:rPr>
+          <w:lang w:val="de-CH"/>
+        </w:rPr>
+        <w:t xml:space="preserve"> aller Layer ausser dem neu dazugefügten </w:t>
+      </w:r>
+      <w:proofErr w:type="spellStart"/>
       <w:r>
         <w:rPr>
           <w:lang w:val="de-CH"/>
         </w:rPr>
         <w:t>Dense</w:t>
       </w:r>
-      <w:r>
-        <w:rPr>
-          <w:lang w:val="de-CH"/>
-        </w:rPr>
-        <w:t xml:space="preserve"> gefreezed (layer.trainable = false)</w:t>
+      <w:proofErr w:type="spellEnd"/>
+      <w:r>
+        <w:rPr>
+          <w:lang w:val="de-CH"/>
+        </w:rPr>
+        <w:t xml:space="preserve"> </w:t>
+      </w:r>
+      <w:proofErr w:type="spellStart"/>
+      <w:r>
+        <w:rPr>
+          <w:lang w:val="de-CH"/>
+        </w:rPr>
+        <w:t>gefreezed</w:t>
+      </w:r>
+      <w:proofErr w:type="spellEnd"/>
+      <w:r>
+        <w:rPr>
+          <w:lang w:val="de-CH"/>
+        </w:rPr>
+        <w:t xml:space="preserve"> (</w:t>
+      </w:r>
+      <w:proofErr w:type="spellStart"/>
+      <w:proofErr w:type="gramStart"/>
+      <w:r>
+        <w:rPr>
+          <w:lang w:val="de-CH"/>
+        </w:rPr>
+        <w:t>layer.trainable</w:t>
+      </w:r>
+      <w:proofErr w:type="spellEnd"/>
+      <w:proofErr w:type="gramEnd"/>
+      <w:r>
+        <w:rPr>
+          <w:lang w:val="de-CH"/>
+        </w:rPr>
+        <w:t xml:space="preserve"> = </w:t>
+      </w:r>
+      <w:proofErr w:type="spellStart"/>
+      <w:r>
+        <w:rPr>
+          <w:lang w:val="de-CH"/>
+        </w:rPr>
+        <w:t>false</w:t>
+      </w:r>
+      <w:proofErr w:type="spellEnd"/>
+      <w:r>
+        <w:rPr>
+          <w:lang w:val="de-CH"/>
+        </w:rPr>
+        <w:t>)</w:t>
       </w:r>
     </w:p>
     <w:p>
@@ -2413,8 +3404,16 @@
         <w:rPr>
           <w:lang w:val="de-CH"/>
         </w:rPr>
-        <w:t>Entweder Fehler von uns oder Modell einfach zu klein für transfer</w:t>
-      </w:r>
+        <w:t xml:space="preserve">Entweder Fehler von uns oder Modell einfach zu klein für </w:t>
+      </w:r>
+      <w:proofErr w:type="spellStart"/>
+      <w:r>
+        <w:rPr>
+          <w:lang w:val="de-CH"/>
+        </w:rPr>
+        <w:t>transfer</w:t>
+      </w:r>
+      <w:proofErr w:type="spellEnd"/>
     </w:p>
     <w:p>
       <w:pPr>
@@ -2431,17 +3430,32 @@
         <w:rPr>
           <w:lang w:val="de-CH"/>
         </w:rPr>
-        <w:t>Insgesamt 17 Epochen trainiert. Aber beste Weights von Epoche 9 wurden gespeichert</w:t>
-      </w:r>
-    </w:p>
-    <w:p>
-      <w:pPr>
-        <w:rPr>
-          <w:lang w:val="de-CH"/>
-        </w:rPr>
-      </w:pPr>
-      <w:r>
-        <w:rPr>
+        <w:t xml:space="preserve">Insgesamt 17 Epochen trainiert. Aber beste </w:t>
+      </w:r>
+      <w:proofErr w:type="spellStart"/>
+      <w:r>
+        <w:rPr>
+          <w:lang w:val="de-CH"/>
+        </w:rPr>
+        <w:t>Weights</w:t>
+      </w:r>
+      <w:proofErr w:type="spellEnd"/>
+      <w:r>
+        <w:rPr>
+          <w:lang w:val="de-CH"/>
+        </w:rPr>
+        <w:t xml:space="preserve"> von Epoche 9 wurden gespeichert</w:t>
+      </w:r>
+    </w:p>
+    <w:p>
+      <w:pPr>
+        <w:rPr>
+          <w:lang w:val="de-CH"/>
+        </w:rPr>
+      </w:pPr>
+      <w:r>
+        <w:rPr>
+          <w:noProof/>
           <w:lang w:val="de-CH"/>
         </w:rPr>
         <w:drawing>

</xml_diff>